<commit_message>
actualizacion memoria y datos de prueba
</commit_message>
<xml_diff>
--- a/memoria.docx
+++ b/memoria.docx
@@ -10,6 +10,7 @@
           <w:docPartUnique/>
         </w:docPartObj>
       </w:sdtPr>
+      <w:sdtEndPr/>
       <w:sdtContent>
         <w:p>
           <w:r>
@@ -220,7 +221,7 @@
                                 <a:avLst/>
                               </a:prstGeom>
                               <a:blipFill>
-                                <a:blip r:embed="rId5"/>
+                                <a:blip r:embed="rId7"/>
                                 <a:stretch>
                                   <a:fillRect r="-7574"/>
                                 </a:stretch>
@@ -272,7 +273,7 @@
                       <v:path arrowok="t" o:connecttype="custom" o:connectlocs="0,0;7315200,0;7315200,1130373;3620757,733885;0,1092249;0,0" o:connectangles="0,0,0,0,0,0"/>
                     </v:shape>
                     <v:rect id="Rectángulo 151" o:spid="_x0000_s1028" style="position:absolute;width:73152;height:12161;visibility:visible;mso-wrap-style:square;v-text-anchor:middle" o:gfxdata="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" stroked="f" strokeweight="1pt">
-                      <v:fill r:id="rId6" o:title="" recolor="t" rotate="t" type="frame"/>
+                      <v:fill r:id="rId8" o:title="" recolor="t" rotate="t" type="frame"/>
                     </v:rect>
                     <w10:wrap anchorx="page" anchory="page"/>
                   </v:group>
@@ -287,235 +288,7 @@
             <mc:AlternateContent>
               <mc:Choice Requires="wps">
                 <w:drawing>
-                  <wp:anchor distT="0" distB="0" distL="114300" distR="114300" simplePos="0" relativeHeight="251661312" behindDoc="0" locked="0" layoutInCell="1" allowOverlap="1" wp14:anchorId="6FB98CDA" wp14:editId="393F71CE">
-                    <wp:simplePos x="0" y="0"/>
-                    <wp:positionH relativeFrom="page">
-                      <wp:align>center</wp:align>
-                    </wp:positionH>
-                    <mc:AlternateContent>
-                      <mc:Choice Requires="wp14">
-                        <wp:positionV relativeFrom="page">
-                          <wp14:pctPosVOffset>70000</wp14:pctPosVOffset>
-                        </wp:positionV>
-                      </mc:Choice>
-                      <mc:Fallback>
-                        <wp:positionV relativeFrom="page">
-                          <wp:posOffset>7484110</wp:posOffset>
-                        </wp:positionV>
-                      </mc:Fallback>
-                    </mc:AlternateContent>
-                    <wp:extent cx="7315200" cy="1009650"/>
-                    <wp:effectExtent l="0" t="0" r="0" b="0"/>
-                    <wp:wrapSquare wrapText="bothSides"/>
-                    <wp:docPr id="153" name="Cuadro de texto 153"/>
-                    <wp:cNvGraphicFramePr/>
-                    <a:graphic xmlns:a="http://schemas.openxmlformats.org/drawingml/2006/main">
-                      <a:graphicData uri="http://schemas.microsoft.com/office/word/2010/wordprocessingShape">
-                        <wps:wsp>
-                          <wps:cNvSpPr txBox="1"/>
-                          <wps:spPr>
-                            <a:xfrm>
-                              <a:off x="0" y="0"/>
-                              <a:ext cx="7315200" cy="1009650"/>
-                            </a:xfrm>
-                            <a:prstGeom prst="rect">
-                              <a:avLst/>
-                            </a:prstGeom>
-                            <a:noFill/>
-                            <a:ln w="6350">
-                              <a:noFill/>
-                            </a:ln>
-                            <a:effectLst/>
-                          </wps:spPr>
-                          <wps:style>
-                            <a:lnRef idx="0">
-                              <a:schemeClr val="accent1"/>
-                            </a:lnRef>
-                            <a:fillRef idx="0">
-                              <a:schemeClr val="accent1"/>
-                            </a:fillRef>
-                            <a:effectRef idx="0">
-                              <a:schemeClr val="accent1"/>
-                            </a:effectRef>
-                            <a:fontRef idx="minor">
-                              <a:schemeClr val="dk1"/>
-                            </a:fontRef>
-                          </wps:style>
-                          <wps:txbx>
-                            <w:txbxContent>
-                              <w:p>
-                                <w:pPr>
-                                  <w:pStyle w:val="Sinespaciado"/>
-                                  <w:jc w:val="right"/>
-                                  <w:rPr>
-                                    <w:color w:val="4472C4" w:themeColor="accent1"/>
-                                    <w:sz w:val="28"/>
-                                    <w:szCs w:val="28"/>
-                                  </w:rPr>
-                                </w:pPr>
-                                <w:r>
-                                  <w:rPr>
-                                    <w:color w:val="4472C4" w:themeColor="accent1"/>
-                                    <w:sz w:val="28"/>
-                                    <w:szCs w:val="28"/>
-                                  </w:rPr>
-                                  <w:t>Descripción breve</w:t>
-                                </w:r>
-                              </w:p>
-                              <w:sdt>
-                                <w:sdtPr>
-                                  <w:rPr>
-                                    <w:color w:val="595959" w:themeColor="text1" w:themeTint="A6"/>
-                                    <w:sz w:val="20"/>
-                                    <w:szCs w:val="20"/>
-                                  </w:rPr>
-                                  <w:alias w:val="Descripción breve"/>
-                                  <w:tag w:val=""/>
-                                  <w:id w:val="1375273687"/>
-                                  <w:showingPlcHdr/>
-                                  <w:dataBinding w:prefixMappings="xmlns:ns0='http://schemas.microsoft.com/office/2006/coverPageProps' " w:xpath="/ns0:CoverPageProperties[1]/ns0:Abstract[1]" w:storeItemID="{55AF091B-3C7A-41E3-B477-F2FDAA23CFDA}"/>
-                                  <w:text w:multiLine="1"/>
-                                </w:sdtPr>
-                                <w:sdtContent>
-                                  <w:p>
-                                    <w:pPr>
-                                      <w:pStyle w:val="Sinespaciado"/>
-                                      <w:jc w:val="right"/>
-                                      <w:rPr>
-                                        <w:color w:val="595959" w:themeColor="text1" w:themeTint="A6"/>
-                                        <w:sz w:val="20"/>
-                                        <w:szCs w:val="20"/>
-                                      </w:rPr>
-                                    </w:pPr>
-                                    <w:r>
-                                      <w:rPr>
-                                        <w:color w:val="595959" w:themeColor="text1" w:themeTint="A6"/>
-                                        <w:sz w:val="20"/>
-                                        <w:szCs w:val="20"/>
-                                      </w:rPr>
-                                      <w:t xml:space="preserve">[Dibujar su lector con un resumen de la participación. Normalmente es un breve resumen del documento. </w:t>
-                                    </w:r>
-                                    <w:r>
-                                      <w:rPr>
-                                        <w:color w:val="595959" w:themeColor="text1" w:themeTint="A6"/>
-                                        <w:sz w:val="20"/>
-                                        <w:szCs w:val="20"/>
-                                      </w:rPr>
-                                      <w:br/>
-                                      <w:t>Cuando esté listo para agregar contenido, haga clic aquí y empiece a escribir.]</w:t>
-                                    </w:r>
-                                  </w:p>
-                                </w:sdtContent>
-                              </w:sdt>
-                            </w:txbxContent>
-                          </wps:txbx>
-                          <wps:bodyPr rot="0" spcFirstLastPara="0" vertOverflow="overflow" horzOverflow="overflow" vert="horz" wrap="square" lIns="1600200" tIns="0" rIns="685800" bIns="0" numCol="1" spcCol="0" rtlCol="0" fromWordArt="0" anchor="t" anchorCtr="0" forceAA="0" compatLnSpc="1">
-                            <a:prstTxWarp prst="textNoShape">
-                              <a:avLst/>
-                            </a:prstTxWarp>
-                            <a:spAutoFit/>
-                          </wps:bodyPr>
-                        </wps:wsp>
-                      </a:graphicData>
-                    </a:graphic>
-                    <wp14:sizeRelH relativeFrom="page">
-                      <wp14:pctWidth>94100</wp14:pctWidth>
-                    </wp14:sizeRelH>
-                    <wp14:sizeRelV relativeFrom="page">
-                      <wp14:pctHeight>10000</wp14:pctHeight>
-                    </wp14:sizeRelV>
-                  </wp:anchor>
-                </w:drawing>
-              </mc:Choice>
-              <mc:Fallback>
-                <w:pict>
-                  <v:shapetype w14:anchorId="6FB98CDA" id="_x0000_t202" coordsize="21600,21600" o:spt="202" path="m,l,21600r21600,l21600,xe">
-                    <v:stroke joinstyle="miter"/>
-                    <v:path gradientshapeok="t" o:connecttype="rect"/>
-                  </v:shapetype>
-                  <v:shape id="Cuadro de texto 153" o:spid="_x0000_s1026" type="#_x0000_t202" style="position:absolute;margin-left:0;margin-top:0;width:8in;height:79.5pt;z-index:251661312;visibility:visible;mso-wrap-style:square;mso-width-percent:941;mso-height-percent:100;mso-top-percent:700;mso-wrap-distance-left:9pt;mso-wrap-distance-top:0;mso-wrap-distance-right:9pt;mso-wrap-distance-bottom:0;mso-position-horizontal:center;mso-position-horizontal-relative:page;mso-position-vertical-relative:page;mso-width-percent:941;mso-height-percent:100;mso-top-percent:700;mso-width-relative:page;mso-height-relative:page;v-text-anchor:top" o:gfxdata="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" filled="f" stroked="f" strokeweight=".5pt">
-                    <v:textbox style="mso-fit-shape-to-text:t" inset="126pt,0,54pt,0">
-                      <w:txbxContent>
-                        <w:p>
-                          <w:pPr>
-                            <w:pStyle w:val="Sinespaciado"/>
-                            <w:jc w:val="right"/>
-                            <w:rPr>
-                              <w:color w:val="4472C4" w:themeColor="accent1"/>
-                              <w:sz w:val="28"/>
-                              <w:szCs w:val="28"/>
-                            </w:rPr>
-                          </w:pPr>
-                          <w:r>
-                            <w:rPr>
-                              <w:color w:val="4472C4" w:themeColor="accent1"/>
-                              <w:sz w:val="28"/>
-                              <w:szCs w:val="28"/>
-                            </w:rPr>
-                            <w:t>Descripción breve</w:t>
-                          </w:r>
-                        </w:p>
-                        <w:sdt>
-                          <w:sdtPr>
-                            <w:rPr>
-                              <w:color w:val="595959" w:themeColor="text1" w:themeTint="A6"/>
-                              <w:sz w:val="20"/>
-                              <w:szCs w:val="20"/>
-                            </w:rPr>
-                            <w:alias w:val="Descripción breve"/>
-                            <w:tag w:val=""/>
-                            <w:id w:val="1375273687"/>
-                            <w:showingPlcHdr/>
-                            <w:dataBinding w:prefixMappings="xmlns:ns0='http://schemas.microsoft.com/office/2006/coverPageProps' " w:xpath="/ns0:CoverPageProperties[1]/ns0:Abstract[1]" w:storeItemID="{55AF091B-3C7A-41E3-B477-F2FDAA23CFDA}"/>
-                            <w:text w:multiLine="1"/>
-                          </w:sdtPr>
-                          <w:sdtContent>
-                            <w:p>
-                              <w:pPr>
-                                <w:pStyle w:val="Sinespaciado"/>
-                                <w:jc w:val="right"/>
-                                <w:rPr>
-                                  <w:color w:val="595959" w:themeColor="text1" w:themeTint="A6"/>
-                                  <w:sz w:val="20"/>
-                                  <w:szCs w:val="20"/>
-                                </w:rPr>
-                              </w:pPr>
-                              <w:r>
-                                <w:rPr>
-                                  <w:color w:val="595959" w:themeColor="text1" w:themeTint="A6"/>
-                                  <w:sz w:val="20"/>
-                                  <w:szCs w:val="20"/>
-                                </w:rPr>
-                                <w:t xml:space="preserve">[Dibujar su lector con un resumen de la participación. Normalmente es un breve resumen del documento. </w:t>
-                              </w:r>
-                              <w:r>
-                                <w:rPr>
-                                  <w:color w:val="595959" w:themeColor="text1" w:themeTint="A6"/>
-                                  <w:sz w:val="20"/>
-                                  <w:szCs w:val="20"/>
-                                </w:rPr>
-                                <w:br/>
-                                <w:t>Cuando esté listo para agregar contenido, haga clic aquí y empiece a escribir.]</w:t>
-                              </w:r>
-                            </w:p>
-                          </w:sdtContent>
-                        </w:sdt>
-                      </w:txbxContent>
-                    </v:textbox>
-                    <w10:wrap type="square" anchorx="page" anchory="page"/>
-                  </v:shape>
-                </w:pict>
-              </mc:Fallback>
-            </mc:AlternateContent>
-          </w:r>
-          <w:r>
-            <w:rPr>
-              <w:noProof/>
-            </w:rPr>
-            <mc:AlternateContent>
-              <mc:Choice Requires="wps">
-                <w:drawing>
-                  <wp:anchor distT="0" distB="0" distL="114300" distR="114300" simplePos="0" relativeHeight="251659264" behindDoc="0" locked="0" layoutInCell="1" allowOverlap="1" wp14:anchorId="66F2D5E9" wp14:editId="0D052A82">
+                  <wp:anchor distT="0" distB="0" distL="114300" distR="114300" simplePos="0" relativeHeight="251659264" behindDoc="0" locked="0" layoutInCell="1" allowOverlap="1" wp14:anchorId="66F2D5E9" wp14:editId="5E1B52FB">
                     <wp:simplePos x="0" y="0"/>
                     <wp:positionH relativeFrom="page">
                       <wp:align>center</wp:align>
@@ -591,7 +364,6 @@
                                     <w:alias w:val="Título"/>
                                     <w:tag w:val=""/>
                                     <w:id w:val="630141079"/>
-                                    <w:showingPlcHdr/>
                                     <w:dataBinding w:prefixMappings="xmlns:ns0='http://purl.org/dc/elements/1.1/' xmlns:ns1='http://schemas.openxmlformats.org/package/2006/metadata/core-properties' " w:xpath="/ns1:coreProperties[1]/ns0:title[1]" w:storeItemID="{6C3C8BC8-F283-45AE-878A-BAB7291924A1}"/>
                                     <w:text w:multiLine="1"/>
                                   </w:sdtPr>
@@ -603,11 +375,12 @@
                                   <w:sdtContent>
                                     <w:r>
                                       <w:rPr>
+                                        <w:caps/>
                                         <w:color w:val="4472C4" w:themeColor="accent1"/>
                                         <w:sz w:val="64"/>
                                         <w:szCs w:val="64"/>
                                       </w:rPr>
-                                      <w:t>[Título del documento]</w:t>
+                                      <w:t>Ingenieros al peso</w:t>
                                     </w:r>
                                   </w:sdtContent>
                                 </w:sdt>
@@ -622,10 +395,10 @@
                                   <w:alias w:val="Subtítulo"/>
                                   <w:tag w:val=""/>
                                   <w:id w:val="1759551507"/>
-                                  <w:showingPlcHdr/>
                                   <w:dataBinding w:prefixMappings="xmlns:ns0='http://purl.org/dc/elements/1.1/' xmlns:ns1='http://schemas.openxmlformats.org/package/2006/metadata/core-properties' " w:xpath="/ns1:coreProperties[1]/ns0:subject[1]" w:storeItemID="{6C3C8BC8-F283-45AE-878A-BAB7291924A1}"/>
                                   <w:text/>
                                 </w:sdtPr>
+                                <w:sdtEndPr/>
                                 <w:sdtContent>
                                   <w:p>
                                     <w:pPr>
@@ -643,7 +416,7 @@
                                         <w:sz w:val="36"/>
                                         <w:szCs w:val="36"/>
                                       </w:rPr>
-                                      <w:t>[Subtítulo del documento]</w:t>
+                                      <w:t>Memoria</w:t>
                                     </w:r>
                                   </w:p>
                                 </w:sdtContent>
@@ -670,7 +443,11 @@
               </mc:Choice>
               <mc:Fallback>
                 <w:pict>
-                  <v:shape w14:anchorId="66F2D5E9" id="Cuadro de texto 154" o:spid="_x0000_s1027" type="#_x0000_t202" style="position:absolute;margin-left:0;margin-top:0;width:8in;height:286.5pt;z-index:251659264;visibility:visible;mso-wrap-style:square;mso-width-percent:941;mso-height-percent:363;mso-top-percent:300;mso-wrap-distance-left:9pt;mso-wrap-distance-top:0;mso-wrap-distance-right:9pt;mso-wrap-distance-bottom:0;mso-position-horizontal:center;mso-position-horizontal-relative:page;mso-position-vertical-relative:page;mso-width-percent:941;mso-height-percent:363;mso-top-percent:300;mso-width-relative:page;mso-height-relative:page;v-text-anchor:bottom" o:gfxdata="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" filled="f" stroked="f" strokeweight=".5pt">
+                  <v:shapetype w14:anchorId="66F2D5E9" id="_x0000_t202" coordsize="21600,21600" o:spt="202" path="m,l,21600r21600,l21600,xe">
+                    <v:stroke joinstyle="miter"/>
+                    <v:path gradientshapeok="t" o:connecttype="rect"/>
+                  </v:shapetype>
+                  <v:shape id="Cuadro de texto 154" o:spid="_x0000_s1026" type="#_x0000_t202" style="position:absolute;margin-left:0;margin-top:0;width:8in;height:286.5pt;z-index:251659264;visibility:visible;mso-wrap-style:square;mso-width-percent:941;mso-height-percent:363;mso-top-percent:300;mso-wrap-distance-left:9pt;mso-wrap-distance-top:0;mso-wrap-distance-right:9pt;mso-wrap-distance-bottom:0;mso-position-horizontal:center;mso-position-horizontal-relative:page;mso-position-vertical-relative:page;mso-width-percent:941;mso-height-percent:363;mso-top-percent:300;mso-width-relative:page;mso-height-relative:page;v-text-anchor:bottom" o:gfxdata="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" filled="f" stroked="f" strokeweight=".5pt">
                     <v:textbox inset="126pt,0,54pt,0">
                       <w:txbxContent>
                         <w:p>
@@ -693,7 +470,6 @@
                               <w:alias w:val="Título"/>
                               <w:tag w:val=""/>
                               <w:id w:val="630141079"/>
-                              <w:showingPlcHdr/>
                               <w:dataBinding w:prefixMappings="xmlns:ns0='http://purl.org/dc/elements/1.1/' xmlns:ns1='http://schemas.openxmlformats.org/package/2006/metadata/core-properties' " w:xpath="/ns1:coreProperties[1]/ns0:title[1]" w:storeItemID="{6C3C8BC8-F283-45AE-878A-BAB7291924A1}"/>
                               <w:text w:multiLine="1"/>
                             </w:sdtPr>
@@ -705,11 +481,12 @@
                             <w:sdtContent>
                               <w:r>
                                 <w:rPr>
+                                  <w:caps/>
                                   <w:color w:val="4472C4" w:themeColor="accent1"/>
                                   <w:sz w:val="64"/>
                                   <w:szCs w:val="64"/>
                                 </w:rPr>
-                                <w:t>[Título del documento]</w:t>
+                                <w:t>Ingenieros al peso</w:t>
                               </w:r>
                             </w:sdtContent>
                           </w:sdt>
@@ -724,10 +501,10 @@
                             <w:alias w:val="Subtítulo"/>
                             <w:tag w:val=""/>
                             <w:id w:val="1759551507"/>
-                            <w:showingPlcHdr/>
                             <w:dataBinding w:prefixMappings="xmlns:ns0='http://purl.org/dc/elements/1.1/' xmlns:ns1='http://schemas.openxmlformats.org/package/2006/metadata/core-properties' " w:xpath="/ns1:coreProperties[1]/ns0:subject[1]" w:storeItemID="{6C3C8BC8-F283-45AE-878A-BAB7291924A1}"/>
                             <w:text/>
                           </w:sdtPr>
+                          <w:sdtEndPr/>
                           <w:sdtContent>
                             <w:p>
                               <w:pPr>
@@ -745,7 +522,7 @@
                                   <w:sz w:val="36"/>
                                   <w:szCs w:val="36"/>
                                 </w:rPr>
-                                <w:t>[Subtítulo del documento]</w:t>
+                                <w:t>Memoria</w:t>
                               </w:r>
                             </w:p>
                           </w:sdtContent>
@@ -761,6 +538,165 @@
         </w:p>
         <w:p>
           <w:r>
+            <w:rPr>
+              <w:noProof/>
+            </w:rPr>
+            <mc:AlternateContent>
+              <mc:Choice Requires="wps">
+                <w:drawing>
+                  <wp:anchor distT="0" distB="0" distL="114300" distR="114300" simplePos="0" relativeHeight="251661312" behindDoc="0" locked="0" layoutInCell="1" allowOverlap="1" wp14:anchorId="6FB98CDA" wp14:editId="785AF30B">
+                    <wp:simplePos x="0" y="0"/>
+                    <wp:positionH relativeFrom="page">
+                      <wp:posOffset>546735</wp:posOffset>
+                    </wp:positionH>
+                    <wp:positionV relativeFrom="page">
+                      <wp:posOffset>9332595</wp:posOffset>
+                    </wp:positionV>
+                    <wp:extent cx="7315200" cy="1009650"/>
+                    <wp:effectExtent l="0" t="0" r="0" b="0"/>
+                    <wp:wrapSquare wrapText="bothSides"/>
+                    <wp:docPr id="153" name="Cuadro de texto 153"/>
+                    <wp:cNvGraphicFramePr/>
+                    <a:graphic xmlns:a="http://schemas.openxmlformats.org/drawingml/2006/main">
+                      <a:graphicData uri="http://schemas.microsoft.com/office/word/2010/wordprocessingShape">
+                        <wps:wsp>
+                          <wps:cNvSpPr txBox="1"/>
+                          <wps:spPr>
+                            <a:xfrm>
+                              <a:off x="0" y="0"/>
+                              <a:ext cx="7315200" cy="1009650"/>
+                            </a:xfrm>
+                            <a:prstGeom prst="rect">
+                              <a:avLst/>
+                            </a:prstGeom>
+                            <a:noFill/>
+                            <a:ln w="6350">
+                              <a:noFill/>
+                            </a:ln>
+                            <a:effectLst/>
+                          </wps:spPr>
+                          <wps:style>
+                            <a:lnRef idx="0">
+                              <a:schemeClr val="accent1"/>
+                            </a:lnRef>
+                            <a:fillRef idx="0">
+                              <a:schemeClr val="accent1"/>
+                            </a:fillRef>
+                            <a:effectRef idx="0">
+                              <a:schemeClr val="accent1"/>
+                            </a:effectRef>
+                            <a:fontRef idx="minor">
+                              <a:schemeClr val="dk1"/>
+                            </a:fontRef>
+                          </wps:style>
+                          <wps:txbx>
+                            <w:txbxContent>
+                              <w:sdt>
+                                <w:sdtPr>
+                                  <w:rPr>
+                                    <w:color w:val="595959" w:themeColor="text1" w:themeTint="A6"/>
+                                    <w:sz w:val="20"/>
+                                    <w:szCs w:val="20"/>
+                                  </w:rPr>
+                                  <w:alias w:val="Descripción breve"/>
+                                  <w:tag w:val=""/>
+                                  <w:id w:val="1375273687"/>
+                                  <w:dataBinding w:prefixMappings="xmlns:ns0='http://schemas.microsoft.com/office/2006/coverPageProps' " w:xpath="/ns0:CoverPageProperties[1]/ns0:Abstract[1]" w:storeItemID="{55AF091B-3C7A-41E3-B477-F2FDAA23CFDA}"/>
+                                  <w:text w:multiLine="1"/>
+                                </w:sdtPr>
+                                <w:sdtEndPr/>
+                                <w:sdtContent>
+                                  <w:p>
+                                    <w:pPr>
+                                      <w:pStyle w:val="Sinespaciado"/>
+                                      <w:jc w:val="right"/>
+                                      <w:rPr>
+                                        <w:color w:val="595959" w:themeColor="text1" w:themeTint="A6"/>
+                                        <w:sz w:val="20"/>
+                                        <w:szCs w:val="20"/>
+                                      </w:rPr>
+                                    </w:pPr>
+                                    <w:r>
+                                      <w:rPr>
+                                        <w:color w:val="595959" w:themeColor="text1" w:themeTint="A6"/>
+                                        <w:sz w:val="20"/>
+                                        <w:szCs w:val="20"/>
+                                      </w:rPr>
+                                      <w:t xml:space="preserve">Álvaro Barchin Rubio, María Bravo Gómez, Daniela Durand Bartolo y Jonathan Coque  </w:t>
+                                    </w:r>
+                                  </w:p>
+                                </w:sdtContent>
+                              </w:sdt>
+                            </w:txbxContent>
+                          </wps:txbx>
+                          <wps:bodyPr rot="0" spcFirstLastPara="0" vertOverflow="overflow" horzOverflow="overflow" vert="horz" wrap="square" lIns="1600200" tIns="0" rIns="685800" bIns="0" numCol="1" spcCol="0" rtlCol="0" fromWordArt="0" anchor="t" anchorCtr="0" forceAA="0" compatLnSpc="1">
+                            <a:prstTxWarp prst="textNoShape">
+                              <a:avLst/>
+                            </a:prstTxWarp>
+                            <a:spAutoFit/>
+                          </wps:bodyPr>
+                        </wps:wsp>
+                      </a:graphicData>
+                    </a:graphic>
+                    <wp14:sizeRelH relativeFrom="page">
+                      <wp14:pctWidth>94100</wp14:pctWidth>
+                    </wp14:sizeRelH>
+                    <wp14:sizeRelV relativeFrom="page">
+                      <wp14:pctHeight>10000</wp14:pctHeight>
+                    </wp14:sizeRelV>
+                  </wp:anchor>
+                </w:drawing>
+              </mc:Choice>
+              <mc:Fallback>
+                <w:pict>
+                  <v:shape w14:anchorId="6FB98CDA" id="Cuadro de texto 153" o:spid="_x0000_s1027" type="#_x0000_t202" style="position:absolute;margin-left:43.05pt;margin-top:734.85pt;width:8in;height:79.5pt;z-index:251661312;visibility:visible;mso-wrap-style:square;mso-width-percent:941;mso-height-percent:100;mso-wrap-distance-left:9pt;mso-wrap-distance-top:0;mso-wrap-distance-right:9pt;mso-wrap-distance-bottom:0;mso-position-horizontal:absolute;mso-position-horizontal-relative:page;mso-position-vertical:absolute;mso-position-vertical-relative:page;mso-width-percent:941;mso-height-percent:100;mso-width-relative:page;mso-height-relative:page;v-text-anchor:top" o:gfxdata="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" filled="f" stroked="f" strokeweight=".5pt">
+                    <v:textbox style="mso-fit-shape-to-text:t" inset="126pt,0,54pt,0">
+                      <w:txbxContent>
+                        <w:sdt>
+                          <w:sdtPr>
+                            <w:rPr>
+                              <w:color w:val="595959" w:themeColor="text1" w:themeTint="A6"/>
+                              <w:sz w:val="20"/>
+                              <w:szCs w:val="20"/>
+                            </w:rPr>
+                            <w:alias w:val="Descripción breve"/>
+                            <w:tag w:val=""/>
+                            <w:id w:val="1375273687"/>
+                            <w:dataBinding w:prefixMappings="xmlns:ns0='http://schemas.microsoft.com/office/2006/coverPageProps' " w:xpath="/ns0:CoverPageProperties[1]/ns0:Abstract[1]" w:storeItemID="{55AF091B-3C7A-41E3-B477-F2FDAA23CFDA}"/>
+                            <w:text w:multiLine="1"/>
+                          </w:sdtPr>
+                          <w:sdtEndPr/>
+                          <w:sdtContent>
+                            <w:p>
+                              <w:pPr>
+                                <w:pStyle w:val="Sinespaciado"/>
+                                <w:jc w:val="right"/>
+                                <w:rPr>
+                                  <w:color w:val="595959" w:themeColor="text1" w:themeTint="A6"/>
+                                  <w:sz w:val="20"/>
+                                  <w:szCs w:val="20"/>
+                                </w:rPr>
+                              </w:pPr>
+                              <w:r>
+                                <w:rPr>
+                                  <w:color w:val="595959" w:themeColor="text1" w:themeTint="A6"/>
+                                  <w:sz w:val="20"/>
+                                  <w:szCs w:val="20"/>
+                                </w:rPr>
+                                <w:t xml:space="preserve">Álvaro Barchin Rubio, María Bravo Gómez, Daniela Durand Bartolo y Jonathan Coque  </w:t>
+                              </w:r>
+                            </w:p>
+                          </w:sdtContent>
+                        </w:sdt>
+                      </w:txbxContent>
+                    </v:textbox>
+                    <w10:wrap type="square" anchorx="page" anchory="page"/>
+                  </v:shape>
+                </w:pict>
+              </mc:Fallback>
+            </mc:AlternateContent>
+          </w:r>
+          <w:r>
             <w:br w:type="page"/>
           </w:r>
         </w:p>
@@ -768,6 +704,13 @@
     </w:sdt>
     <w:sdt>
       <w:sdtPr>
+        <w:rPr>
+          <w:rFonts w:asciiTheme="minorHAnsi" w:eastAsiaTheme="minorHAnsi" w:hAnsiTheme="minorHAnsi" w:cstheme="minorBidi"/>
+          <w:color w:val="auto"/>
+          <w:sz w:val="22"/>
+          <w:szCs w:val="22"/>
+          <w:lang w:eastAsia="en-US"/>
+        </w:rPr>
         <w:id w:val="-702101201"/>
         <w:docPartObj>
           <w:docPartGallery w:val="Table of Contents"/>
@@ -776,13 +719,8 @@
       </w:sdtPr>
       <w:sdtEndPr>
         <w:rPr>
-          <w:rFonts w:asciiTheme="minorHAnsi" w:eastAsiaTheme="minorHAnsi" w:hAnsiTheme="minorHAnsi" w:cstheme="minorBidi"/>
           <w:b/>
           <w:bCs/>
-          <w:color w:val="auto"/>
-          <w:sz w:val="22"/>
-          <w:szCs w:val="22"/>
-          <w:lang w:eastAsia="en-US"/>
         </w:rPr>
       </w:sdtEndPr>
       <w:sdtContent>
@@ -1125,7 +1063,7 @@
         <w:jc w:val="both"/>
       </w:pPr>
       <w:r>
-        <w:t xml:space="preserve">Para el diseño de las bases de datos a partir de los datos que ofrecía el enunciado sacamos una primera base de datos con sus correspondientes entidades y tablas. A medida que se fue desarrollando el proyecto se fueron haciendo los cambios necesarios para que cumpliese </w:t>
+        <w:t xml:space="preserve">Para el diseño de la base de datos a partir de los datos que ofrecía el enunciado sacamos una primera base de datos con sus correspondientes entidades y tablas. A medida que se fue desarrollando el proyecto se fueron haciendo los cambios necesarios para que cumpliese </w:t>
       </w:r>
       <w:r>
         <w:t xml:space="preserve">los requisitos para el correcto funcionamiento de la página. </w:t>
@@ -1186,7 +1124,7 @@
                     </pic:cNvPicPr>
                   </pic:nvPicPr>
                   <pic:blipFill>
-                    <a:blip r:embed="rId7">
+                    <a:blip r:embed="rId9">
                       <a:extLst>
                         <a:ext uri="{28A0092B-C50C-407E-A947-70E740481C1C}">
                           <a14:useLocalDpi xmlns:a14="http://schemas.microsoft.com/office/drawing/2010/main" val="0"/>
@@ -1241,34 +1179,49 @@
     </w:p>
     <w:p/>
     <w:p>
+      <w:pPr>
+        <w:pStyle w:val="Prrafodelista"/>
+        <w:numPr>
+          <w:ilvl w:val="0"/>
+          <w:numId w:val="1"/>
+        </w:numPr>
+      </w:pPr>
       <w:r>
         <w:t xml:space="preserve">Entender </w:t>
       </w:r>
-      <w:proofErr w:type="spellStart"/>
-      <w:r>
-        <w:t>patron</w:t>
-      </w:r>
-      <w:proofErr w:type="spellEnd"/>
+      <w:r>
+        <w:t>patrón</w:t>
+      </w:r>
       <w:r>
         <w:t xml:space="preserve"> </w:t>
       </w:r>
-      <w:proofErr w:type="spellStart"/>
-      <w:r>
-        <w:t>mvc</w:t>
-      </w:r>
-      <w:proofErr w:type="spellEnd"/>
+      <w:r>
+        <w:t>MVC.</w:t>
+      </w:r>
     </w:p>
     <w:p>
+      <w:pPr>
+        <w:pStyle w:val="Prrafodelista"/>
+        <w:numPr>
+          <w:ilvl w:val="0"/>
+          <w:numId w:val="1"/>
+        </w:numPr>
+      </w:pPr>
       <w:r>
         <w:t xml:space="preserve">Problema con la conectividad java </w:t>
       </w:r>
-      <w:proofErr w:type="spellStart"/>
-      <w:r>
-        <w:t>bbdd</w:t>
-      </w:r>
-      <w:proofErr w:type="spellEnd"/>
+      <w:r>
+        <w:t>BBDD.</w:t>
+      </w:r>
     </w:p>
     <w:p>
+      <w:pPr>
+        <w:pStyle w:val="Prrafodelista"/>
+        <w:numPr>
+          <w:ilvl w:val="0"/>
+          <w:numId w:val="1"/>
+        </w:numPr>
+      </w:pPr>
       <w:r>
         <w:t xml:space="preserve">Servlet o </w:t>
       </w:r>
@@ -1277,11 +1230,21 @@
         <w:t>jsp</w:t>
       </w:r>
       <w:proofErr w:type="spellEnd"/>
+      <w:r>
+        <w:t>.</w:t>
+      </w:r>
       <w:r>
         <w:t xml:space="preserve"> </w:t>
       </w:r>
     </w:p>
     <w:p>
+      <w:pPr>
+        <w:pStyle w:val="Prrafodelista"/>
+        <w:numPr>
+          <w:ilvl w:val="0"/>
+          <w:numId w:val="1"/>
+        </w:numPr>
+      </w:pPr>
       <w:proofErr w:type="spellStart"/>
       <w:r>
         <w:t>Xml</w:t>
@@ -1296,7 +1259,15 @@
       </w:r>
       <w:proofErr w:type="spellEnd"/>
       <w:r>
-        <w:t xml:space="preserve"> sino el proyecto no lo detecta el servlet</w:t>
+        <w:t xml:space="preserve"> sino el proyecto no lo detecta el </w:t>
+      </w:r>
+      <w:proofErr w:type="spellStart"/>
+      <w:r>
+        <w:t>servlet</w:t>
+      </w:r>
+      <w:proofErr w:type="spellEnd"/>
+      <w:r>
+        <w:t>.</w:t>
       </w:r>
     </w:p>
     <w:p/>
@@ -1310,8 +1281,24 @@
       </w:r>
       <w:bookmarkEnd w:id="2"/>
     </w:p>
-    <w:p/>
-    <w:p/>
+    <w:p>
+      <w:r>
+        <w:t>Para la implementación del proyecto</w:t>
+      </w:r>
+      <w:r>
+        <w:t xml:space="preserve">, empezamos desarrollando el diagrama entidad relación, el cuál has sido aprobado por todos los integrantes del </w:t>
+      </w:r>
+      <w:r>
+        <w:t>equipo. Una vez desarrollado la primera versión de la base de datos.</w:t>
+      </w:r>
+    </w:p>
+    <w:p>
+      <w:pPr>
+        <w:rPr>
+          <w:u w:val="single"/>
+        </w:rPr>
+      </w:pPr>
+    </w:p>
     <w:p/>
     <w:p>
       <w:pPr>
@@ -1333,6 +1320,127 @@
     </w:sectPr>
   </w:body>
 </w:document>
+</file>
+
+<file path=word/numbering.xml><?xml version="1.0" encoding="utf-8"?>
+<w:numbering xmlns:wpc="http://schemas.microsoft.com/office/word/2010/wordprocessingCanvas" xmlns:cx="http://schemas.microsoft.com/office/drawing/2014/chartex" xmlns:cx1="http://schemas.microsoft.com/office/drawing/2015/9/8/chartex" xmlns:cx2="http://schemas.microsoft.com/office/drawing/2015/10/21/chartex" xmlns:cx3="http://schemas.microsoft.com/office/drawing/2016/5/9/chartex" xmlns:cx4="http://schemas.microsoft.com/office/drawing/2016/5/10/chartex" xmlns:cx5="http://schemas.microsoft.com/office/drawing/2016/5/11/chartex" xmlns:cx6="http://schemas.microsoft.com/office/drawing/2016/5/12/chartex" xmlns:cx7="http://schemas.microsoft.com/office/drawing/2016/5/13/chartex" xmlns:cx8="http://schemas.microsoft.com/office/drawing/2016/5/14/chartex" xmlns:mc="http://schemas.openxmlformats.org/markup-compatibility/2006" xmlns:aink="http://schemas.microsoft.com/office/drawing/2016/ink" xmlns:am3d="http://schemas.microsoft.com/office/drawing/2017/model3d" xmlns:o="urn:schemas-microsoft-com:office:office" xmlns:r="http://schemas.openxmlformats.org/officeDocument/2006/relationships" xmlns:m="http://schemas.openxmlformats.org/officeDocument/2006/math" xmlns:v="urn:schemas-microsoft-com:vml" xmlns:wp14="http://schemas.microsoft.com/office/word/2010/wordprocessingDrawing" xmlns:wp="http://schemas.openxmlformats.org/drawingml/2006/wordprocessingDrawing" xmlns:w10="urn:schemas-microsoft-com:office:word" xmlns:w="http://schemas.openxmlformats.org/wordprocessingml/2006/main" xmlns:w14="http://schemas.microsoft.com/office/word/2010/wordml" xmlns:w15="http://schemas.microsoft.com/office/word/2012/wordml" xmlns:w16cex="http://schemas.microsoft.com/office/word/2018/wordml/cex" xmlns:w16cid="http://schemas.microsoft.com/office/word/2016/wordml/cid" xmlns:w16="http://schemas.microsoft.com/office/word/2018/wordml" xmlns:w16se="http://schemas.microsoft.com/office/word/2015/wordml/symex" xmlns:wpg="http://schemas.microsoft.com/office/word/2010/wordprocessingGroup" xmlns:wpi="http://schemas.microsoft.com/office/word/2010/wordprocessingInk" xmlns:wne="http://schemas.microsoft.com/office/word/2006/wordml" xmlns:wps="http://schemas.microsoft.com/office/word/2010/wordprocessingShape" mc:Ignorable="w14 w15 w16se w16cid w16 w16cex wp14">
+  <w:abstractNum w:abstractNumId="0" w15:restartNumberingAfterBreak="0">
+    <w:nsid w:val="36B27A09"/>
+    <w:multiLevelType w:val="hybridMultilevel"/>
+    <w:tmpl w:val="0CA8E3FC"/>
+    <w:lvl w:ilvl="0" w:tplc="0C0A0001">
+      <w:start w:val="1"/>
+      <w:numFmt w:val="bullet"/>
+      <w:lvlText w:val=""/>
+      <w:lvlJc w:val="left"/>
+      <w:pPr>
+        <w:ind w:left="720" w:hanging="360"/>
+      </w:pPr>
+      <w:rPr>
+        <w:rFonts w:ascii="Symbol" w:hAnsi="Symbol" w:hint="default"/>
+      </w:rPr>
+    </w:lvl>
+    <w:lvl w:ilvl="1" w:tplc="0C0A0003" w:tentative="1">
+      <w:start w:val="1"/>
+      <w:numFmt w:val="bullet"/>
+      <w:lvlText w:val="o"/>
+      <w:lvlJc w:val="left"/>
+      <w:pPr>
+        <w:ind w:left="1440" w:hanging="360"/>
+      </w:pPr>
+      <w:rPr>
+        <w:rFonts w:ascii="Courier New" w:hAnsi="Courier New" w:cs="Courier New" w:hint="default"/>
+      </w:rPr>
+    </w:lvl>
+    <w:lvl w:ilvl="2" w:tplc="0C0A0005" w:tentative="1">
+      <w:start w:val="1"/>
+      <w:numFmt w:val="bullet"/>
+      <w:lvlText w:val=""/>
+      <w:lvlJc w:val="left"/>
+      <w:pPr>
+        <w:ind w:left="2160" w:hanging="360"/>
+      </w:pPr>
+      <w:rPr>
+        <w:rFonts w:ascii="Wingdings" w:hAnsi="Wingdings" w:hint="default"/>
+      </w:rPr>
+    </w:lvl>
+    <w:lvl w:ilvl="3" w:tplc="0C0A0001" w:tentative="1">
+      <w:start w:val="1"/>
+      <w:numFmt w:val="bullet"/>
+      <w:lvlText w:val=""/>
+      <w:lvlJc w:val="left"/>
+      <w:pPr>
+        <w:ind w:left="2880" w:hanging="360"/>
+      </w:pPr>
+      <w:rPr>
+        <w:rFonts w:ascii="Symbol" w:hAnsi="Symbol" w:hint="default"/>
+      </w:rPr>
+    </w:lvl>
+    <w:lvl w:ilvl="4" w:tplc="0C0A0003" w:tentative="1">
+      <w:start w:val="1"/>
+      <w:numFmt w:val="bullet"/>
+      <w:lvlText w:val="o"/>
+      <w:lvlJc w:val="left"/>
+      <w:pPr>
+        <w:ind w:left="3600" w:hanging="360"/>
+      </w:pPr>
+      <w:rPr>
+        <w:rFonts w:ascii="Courier New" w:hAnsi="Courier New" w:cs="Courier New" w:hint="default"/>
+      </w:rPr>
+    </w:lvl>
+    <w:lvl w:ilvl="5" w:tplc="0C0A0005" w:tentative="1">
+      <w:start w:val="1"/>
+      <w:numFmt w:val="bullet"/>
+      <w:lvlText w:val=""/>
+      <w:lvlJc w:val="left"/>
+      <w:pPr>
+        <w:ind w:left="4320" w:hanging="360"/>
+      </w:pPr>
+      <w:rPr>
+        <w:rFonts w:ascii="Wingdings" w:hAnsi="Wingdings" w:hint="default"/>
+      </w:rPr>
+    </w:lvl>
+    <w:lvl w:ilvl="6" w:tplc="0C0A0001" w:tentative="1">
+      <w:start w:val="1"/>
+      <w:numFmt w:val="bullet"/>
+      <w:lvlText w:val=""/>
+      <w:lvlJc w:val="left"/>
+      <w:pPr>
+        <w:ind w:left="5040" w:hanging="360"/>
+      </w:pPr>
+      <w:rPr>
+        <w:rFonts w:ascii="Symbol" w:hAnsi="Symbol" w:hint="default"/>
+      </w:rPr>
+    </w:lvl>
+    <w:lvl w:ilvl="7" w:tplc="0C0A0003" w:tentative="1">
+      <w:start w:val="1"/>
+      <w:numFmt w:val="bullet"/>
+      <w:lvlText w:val="o"/>
+      <w:lvlJc w:val="left"/>
+      <w:pPr>
+        <w:ind w:left="5760" w:hanging="360"/>
+      </w:pPr>
+      <w:rPr>
+        <w:rFonts w:ascii="Courier New" w:hAnsi="Courier New" w:cs="Courier New" w:hint="default"/>
+      </w:rPr>
+    </w:lvl>
+    <w:lvl w:ilvl="8" w:tplc="0C0A0005" w:tentative="1">
+      <w:start w:val="1"/>
+      <w:numFmt w:val="bullet"/>
+      <w:lvlText w:val=""/>
+      <w:lvlJc w:val="left"/>
+      <w:pPr>
+        <w:ind w:left="6480" w:hanging="360"/>
+      </w:pPr>
+      <w:rPr>
+        <w:rFonts w:ascii="Wingdings" w:hAnsi="Wingdings" w:hint="default"/>
+      </w:rPr>
+    </w:lvl>
+  </w:abstractNum>
+  <w:num w:numId="1">
+    <w:abstractNumId w:val="0"/>
+  </w:num>
+</w:numbering>
 </file>
 
 <file path=word/styles.xml><?xml version="1.0" encoding="utf-8"?>
@@ -1893,6 +2001,17 @@
       <w:u w:val="single"/>
     </w:rPr>
   </w:style>
+  <w:style w:type="paragraph" w:styleId="Prrafodelista">
+    <w:name w:val="List Paragraph"/>
+    <w:basedOn w:val="Normal"/>
+    <w:uiPriority w:val="34"/>
+    <w:qFormat/>
+    <w:rsid w:val="000301BA"/>
+    <w:pPr>
+      <w:ind w:left="720"/>
+      <w:contextualSpacing/>
+    </w:pPr>
+  </w:style>
 </w:styles>
 </file>
 
@@ -2192,10 +2311,29 @@
 </file>
 
 <file path=customXml/item1.xml><?xml version="1.0" encoding="utf-8"?>
+<CoverPageProperties xmlns="http://schemas.microsoft.com/office/2006/coverPageProps">
+  <PublishDate/>
+  <Abstract>Álvaro Barchin Rubio, María Bravo Gómez, Daniela Durand Bartolo y Jonathan Coque  </Abstract>
+  <CompanyAddress/>
+  <CompanyPhone/>
+  <CompanyFax/>
+  <CompanyEmail/>
+</CoverPageProperties>
+</file>
+
+<file path=customXml/item2.xml><?xml version="1.0" encoding="utf-8"?>
 <b:Sources xmlns:b="http://schemas.openxmlformats.org/officeDocument/2006/bibliography" xmlns="http://schemas.openxmlformats.org/officeDocument/2006/bibliography" SelectedStyle="\APASixthEditionOfficeOnline.xsl" StyleName="APA" Version="6"/>
 </file>
 
 <file path=customXml/itemProps1.xml><?xml version="1.0" encoding="utf-8"?>
+<ds:datastoreItem xmlns:ds="http://schemas.openxmlformats.org/officeDocument/2006/customXml" ds:itemID="{55AF091B-3C7A-41E3-B477-F2FDAA23CFDA}">
+  <ds:schemaRefs>
+    <ds:schemaRef ds:uri="http://schemas.microsoft.com/office/2006/coverPageProps"/>
+  </ds:schemaRefs>
+</ds:datastoreItem>
+</file>
+
+<file path=customXml/itemProps2.xml><?xml version="1.0" encoding="utf-8"?>
 <ds:datastoreItem xmlns:ds="http://schemas.openxmlformats.org/officeDocument/2006/customXml" ds:itemID="{271A52FE-1DA6-4CD2-86E8-A634EE3B7D02}">
   <ds:schemaRefs>
     <ds:schemaRef ds:uri="http://schemas.openxmlformats.org/officeDocument/2006/bibliography"/>

</xml_diff>